<commit_message>
rapport tut est la version quasi définitive du rapport ce qu'il manque( le résumé, la conclusion, finir le sommaire, résumé en anglais, annexe)
</commit_message>
<xml_diff>
--- a/rapport/Projet tut Probleme.docx
+++ b/rapport/Projet tut Probleme.docx
@@ -3,11 +3,17 @@
 <w:document xmlns:wpc="http://schemas.microsoft.com/office/word/2010/wordprocessingCanvas" xmlns:mc="http://schemas.openxmlformats.org/markup-compatibility/2006" xmlns:o="urn:schemas-microsoft-com:office:office" xmlns:r="http://schemas.openxmlformats.org/officeDocument/2006/relationships" xmlns:m="http://schemas.openxmlformats.org/officeDocument/2006/math" xmlns:v="urn:schemas-microsoft-com:vml" xmlns:wp14="http://schemas.microsoft.com/office/word/2010/wordprocessingDrawing" xmlns:wp="http://schemas.openxmlformats.org/drawingml/2006/wordprocessingDrawing" xmlns:w10="urn:schemas-microsoft-com:office:word" xmlns:w="http://schemas.openxmlformats.org/wordprocessingml/2006/main" xmlns:w14="http://schemas.microsoft.com/office/word/2010/wordml" xmlns:wpg="http://schemas.microsoft.com/office/word/2010/wordprocessingGroup" xmlns:wpi="http://schemas.microsoft.com/office/word/2010/wordprocessingInk" xmlns:wne="http://schemas.microsoft.com/office/word/2006/wordml" xmlns:wps="http://schemas.microsoft.com/office/word/2010/wordprocessingShape" mc:Ignorable="w14 wp14">
   <w:body>
     <w:p>
+      <w:pPr>
+        <w:spacing w:after="0"/>
+      </w:pPr>
       <w:r>
         <w:t>Pour ce qui est des problèmes que nous avons rencontré pendant les différentes semaines consacré à la réalisation de notre projet il y en a eu de plusieurs types.</w:t>
       </w:r>
     </w:p>
     <w:p>
+      <w:pPr>
+        <w:spacing w:after="0"/>
+      </w:pPr>
       <w:r>
         <w:t>Premièrement sur le plan technique car bien évidemment malgré la reformulation du sujet</w:t>
       </w:r>
@@ -34,6 +40,9 @@
       </w:r>
     </w:p>
     <w:p>
+      <w:pPr>
+        <w:spacing w:after="0"/>
+      </w:pPr>
       <w:r>
         <w:t xml:space="preserve">La barre de recherche nous a également posé problème car il ne fallait pas seulement qu’elle serve à rechercher des modèles dont le nom était écrit en entier mais </w:t>
       </w:r>
@@ -57,45 +66,97 @@
       </w:r>
     </w:p>
     <w:p>
+      <w:pPr>
+        <w:spacing w:after="0"/>
+      </w:pPr>
       <w:r>
         <w:t xml:space="preserve">Il y a également eu un problème assez important au niveau de Git qui, à la suite de mauvaises manipulations encore inconnues, nous as fait perdre énormément de temps en supprimant certains de nos travaux. </w:t>
       </w:r>
       <w:r>
-        <w:t>Heureusement il y a eu uniquement le design du site qui fut touché par ce problème</w:t>
-      </w:r>
-      <w:r>
-        <w:t xml:space="preserve"> mais il y eut tout de m</w:t>
+        <w:t>Heureusement il y a eu uniquement le design du site qui fut touché par ce problème mais il y eut tout de m</w:t>
       </w:r>
       <w:r>
         <w:t>ême à</w:t>
       </w:r>
       <w:r>
-        <w:t xml:space="preserve"> refaire une partie de notre projet et cette opération bien que peu compliqué à résoudre fût extrêmement longue car le code devait être réécrit</w:t>
-      </w:r>
-      <w:r>
-        <w:t xml:space="preserve"> en intégralité</w:t>
-      </w:r>
-      <w:r>
-        <w:t xml:space="preserve"> sur certains passages.</w:t>
+        <w:t xml:space="preserve"> refaire une partie de notre projet et cette opération bien que peu compliqué à résoudre fût extrêmement longue car le code devait être réécrit en intégralité sur certains passages.</w:t>
       </w:r>
       <w:r>
         <w:t xml:space="preserve"> </w:t>
       </w:r>
     </w:p>
     <w:p>
-      <w:r>
-        <w:t xml:space="preserve">Enfin le dernier problème de taille dans la réalisation de ce projet était de permettre d’importer des modèles 3D pour les ouvrir ou les enregistrer sur le logiciel 3DS Max. </w:t>
+      <w:pPr>
+        <w:spacing w:after="0"/>
+      </w:pPr>
+      <w:r>
+        <w:t xml:space="preserve">Un autre </w:t>
+      </w:r>
+      <w:r>
+        <w:t xml:space="preserve">problème n’était pas vraiment un problème mais plutôt des difficultés </w:t>
+      </w:r>
+      <w:r>
+        <w:t xml:space="preserve">de </w:t>
+      </w:r>
+      <w:r>
+        <w:t>logique et d’algorithme</w:t>
+      </w:r>
+      <w:r>
+        <w:t xml:space="preserve">, on a passé un certain temps à comprendre  comment rester sur la </w:t>
+      </w:r>
+      <w:proofErr w:type="spellStart"/>
+      <w:r>
+        <w:t>meme</w:t>
+      </w:r>
+      <w:proofErr w:type="spellEnd"/>
+      <w:r>
+        <w:t xml:space="preserve"> page mais entrer dans une </w:t>
+      </w:r>
+      <w:proofErr w:type="spellStart"/>
+      <w:r>
+        <w:t>categorie</w:t>
+      </w:r>
+      <w:proofErr w:type="spellEnd"/>
+      <w:r>
+        <w:t xml:space="preserve"> puis afficher les modèles si il y a.</w:t>
       </w:r>
     </w:p>
     <w:p>
+      <w:pPr>
+        <w:spacing w:after="0"/>
+      </w:pPr>
+      <w:r>
+        <w:t>Enfin le dernier problème de taille dans la réalisation de ce projet était de permettre d’importer des modèles 3D pour les ouvrir ou les enreg</w:t>
+      </w:r>
+      <w:r>
+        <w:t xml:space="preserve">istrer sur le logiciel 3DS Max, en pensant qu’il fallait utiliser une fonction spéciale pour cela. </w:t>
+      </w:r>
+      <w:proofErr w:type="spellStart"/>
+      <w:r>
+        <w:t>Neanmoins</w:t>
+      </w:r>
+      <w:proofErr w:type="spellEnd"/>
+      <w:r>
+        <w:t xml:space="preserve"> la solution était évidente, il fallait juste </w:t>
+      </w:r>
+      <w:proofErr w:type="spellStart"/>
+      <w:r>
+        <w:t>acceder</w:t>
+      </w:r>
+      <w:proofErr w:type="spellEnd"/>
+      <w:r>
+        <w:t xml:space="preserve"> a L’URL du modèle par la base de données, et mettre cet URL dans la cible du lien</w:t>
+      </w:r>
+      <w:r>
+        <w:t xml:space="preserve"> de la balise &lt;a&gt;</w:t>
+      </w:r>
+    </w:p>
+    <w:p>
       <w:r>
         <w:tab/>
       </w:r>
       <w:bookmarkStart w:id="0" w:name="_GoBack"/>
       <w:bookmarkEnd w:id="0"/>
-      <w:r>
-        <w:t>LA JE VOUS LAISSE L’ECRIRE PARCE QUE JE SAIS PAS COMMENT VOUS AVEZ RESOLU CELA</w:t>
-      </w:r>
     </w:p>
     <w:sectPr>
       <w:pgSz w:w="11906" w:h="16838"/>

</xml_diff>